<commit_message>
drobna zmiana w dokumentacji - dodałem analize SWOT dla dwoch punktow (.net i nhibernate)
git-svn-id: https://forge.caliper.pl/scm/svn/private-memfis@774 14f08429-6e20-0410-a26c-ef81b9fd1c62
</commit_message>
<xml_diff>
--- a/put/s9/sa/Dokumentacja.docx
+++ b/put/s9/sa/Dokumentacja.docx
@@ -9,8 +9,6 @@
           <w:lang w:val="en-US"/>
         </w:rPr>
       </w:pPr>
-      <w:bookmarkStart w:id="0" w:name="_GoBack"/>
-      <w:bookmarkEnd w:id="0"/>
       <w:r>
         <w:rPr>
           <w:lang w:val="en-US"/>
@@ -1674,10 +1672,10 @@
             <v:path o:extrusionok="f" gradientshapeok="t" o:connecttype="rect"/>
             <o:lock v:ext="edit" aspectratio="t"/>
           </v:shapetype>
-          <v:shape id="_x0000_i1025" type="#_x0000_t75" style="width:448.4pt;height:315.8pt" o:ole="">
+          <v:shape id="_x0000_i1025" type="#_x0000_t75" style="width:447.9pt;height:316.05pt" o:ole="">
             <v:imagedata r:id="rId8" o:title=""/>
           </v:shape>
-          <o:OLEObject Type="Embed" ProgID="Visio.Drawing.11" ShapeID="_x0000_i1025" DrawAspect="Content" ObjectID="_1357925671" r:id="rId9"/>
+          <o:OLEObject Type="Embed" ProgID="Visio.Drawing.11" ShapeID="_x0000_i1025" DrawAspect="Content" ObjectID="_1359229084" r:id="rId9"/>
         </w:object>
       </w:r>
     </w:p>
@@ -2546,6 +2544,556 @@
       </w:pPr>
       <w:r>
         <w:lastRenderedPageBreak/>
+        <w:t>Analiza decyzji</w:t>
+      </w:r>
+    </w:p>
+    <w:p>
+      <w:r>
+        <w:t>W tej sekcji przedstawione zostaną wnioski z podjętych decyzji w odniesieniu do każdej z nich.</w:t>
+      </w:r>
+    </w:p>
+    <w:p>
+      <w:pPr>
+        <w:pStyle w:val="Nagwek3"/>
+      </w:pPr>
+      <w:r>
+        <w:t xml:space="preserve">Technologia </w:t>
+      </w:r>
+      <w:r>
+        <w:t>.NET</w:t>
+      </w:r>
+    </w:p>
+    <w:tbl>
+      <w:tblPr>
+        <w:tblStyle w:val="Tabela-Siatka"/>
+        <w:tblW w:w="0" w:type="auto"/>
+        <w:tblLook w:val="04A0" w:firstRow="1" w:lastRow="0" w:firstColumn="1" w:lastColumn="0" w:noHBand="0" w:noVBand="1"/>
+      </w:tblPr>
+      <w:tblGrid>
+        <w:gridCol w:w="861"/>
+        <w:gridCol w:w="4001"/>
+        <w:gridCol w:w="4380"/>
+      </w:tblGrid>
+      <w:tr>
+        <w:tc>
+          <w:tcPr>
+            <w:tcW w:w="723" w:type="dxa"/>
+            <w:tcBorders>
+              <w:top w:val="nil"/>
+              <w:left w:val="nil"/>
+              <w:bottom w:val="single" w:sz="4" w:space="0" w:color="000000" w:themeColor="text1"/>
+            </w:tcBorders>
+          </w:tcPr>
+          <w:p/>
+        </w:tc>
+        <w:tc>
+          <w:tcPr>
+            <w:tcW w:w="4065" w:type="dxa"/>
+            <w:tcBorders>
+              <w:bottom w:val="single" w:sz="4" w:space="0" w:color="000000" w:themeColor="text1"/>
+            </w:tcBorders>
+            <w:shd w:val="clear" w:color="auto" w:fill="C6D9F1" w:themeFill="text2" w:themeFillTint="33"/>
+          </w:tcPr>
+          <w:p>
+            <w:pPr>
+              <w:jc w:val="center"/>
+              <w:rPr>
+                <w:b/>
+                <w:sz w:val="32"/>
+              </w:rPr>
+            </w:pPr>
+            <w:r>
+              <w:rPr>
+                <w:b/>
+                <w:sz w:val="32"/>
+              </w:rPr>
+              <w:t>POZYTYWNE</w:t>
+            </w:r>
+          </w:p>
+        </w:tc>
+        <w:tc>
+          <w:tcPr>
+            <w:tcW w:w="4454" w:type="dxa"/>
+            <w:tcBorders>
+              <w:bottom w:val="single" w:sz="4" w:space="0" w:color="000000" w:themeColor="text1"/>
+            </w:tcBorders>
+            <w:shd w:val="clear" w:color="auto" w:fill="8DB3E2" w:themeFill="text2" w:themeFillTint="66"/>
+          </w:tcPr>
+          <w:p>
+            <w:pPr>
+              <w:jc w:val="center"/>
+              <w:rPr>
+                <w:b/>
+                <w:sz w:val="32"/>
+              </w:rPr>
+            </w:pPr>
+            <w:r>
+              <w:rPr>
+                <w:b/>
+                <w:sz w:val="32"/>
+              </w:rPr>
+              <w:t>NEGATYWNE</w:t>
+            </w:r>
+          </w:p>
+        </w:tc>
+      </w:tr>
+      <w:tr>
+        <w:tc>
+          <w:tcPr>
+            <w:tcW w:w="723" w:type="dxa"/>
+            <w:tcBorders>
+              <w:bottom w:val="single" w:sz="4" w:space="0" w:color="000000" w:themeColor="text1"/>
+            </w:tcBorders>
+            <w:shd w:val="clear" w:color="auto" w:fill="EAF1DD" w:themeFill="accent3" w:themeFillTint="33"/>
+            <w:vAlign w:val="center"/>
+          </w:tcPr>
+          <w:p>
+            <w:pPr>
+              <w:jc w:val="center"/>
+              <w:rPr>
+                <w:b/>
+                <w:sz w:val="28"/>
+              </w:rPr>
+            </w:pPr>
+            <w:r>
+              <w:rPr>
+                <w:b/>
+                <w:sz w:val="28"/>
+              </w:rPr>
+              <w:t>WEW</w:t>
+            </w:r>
+          </w:p>
+        </w:tc>
+        <w:tc>
+          <w:tcPr>
+            <w:tcW w:w="4065" w:type="dxa"/>
+            <w:shd w:val="clear" w:color="auto" w:fill="FFFFEB"/>
+          </w:tcPr>
+          <w:p>
+            <w:r>
+              <w:rPr>
+                <w:b/>
+              </w:rPr>
+              <w:t>MOCNE STRONY</w:t>
+            </w:r>
+            <w:r>
+              <w:br/>
+              <w:t>- dobra znajomoś</w:t>
+            </w:r>
+            <w:r>
+              <w:t>ć środowiska przez programistów oraz</w:t>
+            </w:r>
+            <w:r>
+              <w:t xml:space="preserve"> doświadczenie w tworzeniu projektów</w:t>
+            </w:r>
+            <w:r>
+              <w:t xml:space="preserve"> na tej platformie</w:t>
+            </w:r>
+            <w:r>
+              <w:t>,</w:t>
+            </w:r>
+            <w:r>
+              <w:br/>
+              <w:t xml:space="preserve">- </w:t>
+            </w:r>
+            <w:r>
+              <w:t>dobrze rozwinięta struktura forów internetowych z pomocą dla programistów,</w:t>
+            </w:r>
+            <w:r>
+              <w:br/>
+              <w:t>- idealne do zastosowań w dużych projektach informatycznych,</w:t>
+            </w:r>
+            <w:r>
+              <w:br/>
+              <w:t>- stale rozwijany język zawierający najnowsze wynalazki programistyczne,</w:t>
+            </w:r>
+            <w:r>
+              <w:br/>
+              <w:t>- możliwość integracji z językami funkcjonalnymi (np. F#)</w:t>
+            </w:r>
+            <w:r>
+              <w:t xml:space="preserve"> oraz innymi składnikami CLR (</w:t>
+            </w:r>
+            <w:r>
+              <w:rPr>
+                <w:i/>
+              </w:rPr>
+              <w:t>Common Language Runtime</w:t>
+            </w:r>
+            <w:r>
+              <w:t>)</w:t>
+            </w:r>
+            <w:r>
+              <w:t>.</w:t>
+            </w:r>
+          </w:p>
+        </w:tc>
+        <w:tc>
+          <w:tcPr>
+            <w:tcW w:w="4454" w:type="dxa"/>
+            <w:shd w:val="clear" w:color="auto" w:fill="FFFFEB"/>
+          </w:tcPr>
+          <w:p>
+            <w:r>
+              <w:rPr>
+                <w:b/>
+              </w:rPr>
+              <w:t>SŁABE STRONY</w:t>
+            </w:r>
+            <w:r>
+              <w:br/>
+              <w:t>- duży koszt zakupu oprogramowania po wykorzystaniu możliwości programu BizSpark</w:t>
+            </w:r>
+            <w:r>
+              <w:t>,</w:t>
+            </w:r>
+            <w:r>
+              <w:br/>
+              <w:t>- klient musi mieć zainstalowany .NET Framework by obsługiwać narzędzie</w:t>
+            </w:r>
+            <w:r>
+              <w:t>.</w:t>
+            </w:r>
+          </w:p>
+        </w:tc>
+      </w:tr>
+      <w:tr>
+        <w:tc>
+          <w:tcPr>
+            <w:tcW w:w="723" w:type="dxa"/>
+            <w:shd w:val="clear" w:color="auto" w:fill="D6E3BC" w:themeFill="accent3" w:themeFillTint="66"/>
+            <w:vAlign w:val="center"/>
+          </w:tcPr>
+          <w:p>
+            <w:pPr>
+              <w:jc w:val="center"/>
+              <w:rPr>
+                <w:b/>
+                <w:sz w:val="28"/>
+              </w:rPr>
+            </w:pPr>
+            <w:r>
+              <w:rPr>
+                <w:b/>
+                <w:sz w:val="28"/>
+              </w:rPr>
+              <w:t>ZEW</w:t>
+            </w:r>
+          </w:p>
+        </w:tc>
+        <w:tc>
+          <w:tcPr>
+            <w:tcW w:w="4065" w:type="dxa"/>
+            <w:shd w:val="clear" w:color="auto" w:fill="FFFFEB"/>
+          </w:tcPr>
+          <w:p>
+            <w:r>
+              <w:rPr>
+                <w:b/>
+              </w:rPr>
+              <w:t>SZANSE</w:t>
+            </w:r>
+            <w:r>
+              <w:br/>
+              <w:t>- wykorzystanie zniżek i oprogramowania z programu BizSpark (dla młodych przedsiębiorstw)</w:t>
+            </w:r>
+            <w:r>
+              <w:t>.</w:t>
+            </w:r>
+            <w:r>
+              <w:br/>
+            </w:r>
+          </w:p>
+        </w:tc>
+        <w:tc>
+          <w:tcPr>
+            <w:tcW w:w="4454" w:type="dxa"/>
+            <w:shd w:val="clear" w:color="auto" w:fill="FFFFEB"/>
+          </w:tcPr>
+          <w:p>
+            <w:r>
+              <w:rPr>
+                <w:b/>
+              </w:rPr>
+              <w:t>ZAGROŻENIA</w:t>
+            </w:r>
+            <w:r>
+              <w:rPr>
+                <w:b/>
+              </w:rPr>
+              <w:br/>
+            </w:r>
+            <w:r>
+              <w:t xml:space="preserve">- </w:t>
+            </w:r>
+            <w:r>
+              <w:t>decyzja raz</w:t>
+            </w:r>
+            <w:r>
+              <w:t xml:space="preserve"> podjęta nie może być zmieniona.</w:t>
+            </w:r>
+          </w:p>
+        </w:tc>
+      </w:tr>
+    </w:tbl>
+    <w:p/>
+    <w:p>
+      <w:r>
+        <w:t>Łatwo zauważyć, że wybór technologii programistycznej był słusznie dokonany.</w:t>
+      </w:r>
+    </w:p>
+    <w:p>
+      <w:pPr>
+        <w:pStyle w:val="Nagwek3"/>
+      </w:pPr>
+      <w:r>
+        <w:t>Komunikacja z bazą danych - nHibernate</w:t>
+      </w:r>
+    </w:p>
+    <w:tbl>
+      <w:tblPr>
+        <w:tblStyle w:val="Tabela-Siatka"/>
+        <w:tblW w:w="0" w:type="auto"/>
+        <w:tblLook w:val="04A0" w:firstRow="1" w:lastRow="0" w:firstColumn="1" w:lastColumn="0" w:noHBand="0" w:noVBand="1"/>
+      </w:tblPr>
+      <w:tblGrid>
+        <w:gridCol w:w="861"/>
+        <w:gridCol w:w="4001"/>
+        <w:gridCol w:w="4380"/>
+      </w:tblGrid>
+      <w:tr>
+        <w:tc>
+          <w:tcPr>
+            <w:tcW w:w="723" w:type="dxa"/>
+            <w:tcBorders>
+              <w:top w:val="nil"/>
+              <w:left w:val="nil"/>
+              <w:bottom w:val="single" w:sz="4" w:space="0" w:color="000000" w:themeColor="text1"/>
+            </w:tcBorders>
+          </w:tcPr>
+          <w:p/>
+        </w:tc>
+        <w:tc>
+          <w:tcPr>
+            <w:tcW w:w="4065" w:type="dxa"/>
+            <w:tcBorders>
+              <w:bottom w:val="single" w:sz="4" w:space="0" w:color="000000" w:themeColor="text1"/>
+            </w:tcBorders>
+            <w:shd w:val="clear" w:color="auto" w:fill="C6D9F1" w:themeFill="text2" w:themeFillTint="33"/>
+          </w:tcPr>
+          <w:p>
+            <w:pPr>
+              <w:jc w:val="center"/>
+              <w:rPr>
+                <w:b/>
+                <w:sz w:val="32"/>
+              </w:rPr>
+            </w:pPr>
+            <w:r>
+              <w:rPr>
+                <w:b/>
+                <w:sz w:val="32"/>
+              </w:rPr>
+              <w:t>POZYTYWNE</w:t>
+            </w:r>
+          </w:p>
+        </w:tc>
+        <w:tc>
+          <w:tcPr>
+            <w:tcW w:w="4454" w:type="dxa"/>
+            <w:tcBorders>
+              <w:bottom w:val="single" w:sz="4" w:space="0" w:color="000000" w:themeColor="text1"/>
+            </w:tcBorders>
+            <w:shd w:val="clear" w:color="auto" w:fill="8DB3E2" w:themeFill="text2" w:themeFillTint="66"/>
+          </w:tcPr>
+          <w:p>
+            <w:pPr>
+              <w:jc w:val="center"/>
+              <w:rPr>
+                <w:b/>
+                <w:sz w:val="32"/>
+              </w:rPr>
+            </w:pPr>
+            <w:r>
+              <w:rPr>
+                <w:b/>
+                <w:sz w:val="32"/>
+              </w:rPr>
+              <w:t>NEGATYWNE</w:t>
+            </w:r>
+          </w:p>
+        </w:tc>
+      </w:tr>
+      <w:tr>
+        <w:tc>
+          <w:tcPr>
+            <w:tcW w:w="723" w:type="dxa"/>
+            <w:tcBorders>
+              <w:bottom w:val="single" w:sz="4" w:space="0" w:color="000000" w:themeColor="text1"/>
+            </w:tcBorders>
+            <w:shd w:val="clear" w:color="auto" w:fill="EAF1DD" w:themeFill="accent3" w:themeFillTint="33"/>
+            <w:vAlign w:val="center"/>
+          </w:tcPr>
+          <w:p>
+            <w:pPr>
+              <w:jc w:val="center"/>
+              <w:rPr>
+                <w:b/>
+                <w:sz w:val="28"/>
+              </w:rPr>
+            </w:pPr>
+            <w:r>
+              <w:rPr>
+                <w:b/>
+                <w:sz w:val="28"/>
+              </w:rPr>
+              <w:t>WEW</w:t>
+            </w:r>
+          </w:p>
+        </w:tc>
+        <w:tc>
+          <w:tcPr>
+            <w:tcW w:w="4065" w:type="dxa"/>
+            <w:shd w:val="clear" w:color="auto" w:fill="FFFFEB"/>
+          </w:tcPr>
+          <w:p>
+            <w:r>
+              <w:rPr>
+                <w:b/>
+              </w:rPr>
+              <w:t>MOCNE STRONY</w:t>
+            </w:r>
+            <w:r>
+              <w:br/>
+              <w:t xml:space="preserve">- </w:t>
+            </w:r>
+            <w:r>
+              <w:t>zbudowane na podstawie chwalonej bibliloteki – Hibernate dla języka Java,</w:t>
+            </w:r>
+          </w:p>
+          <w:p>
+            <w:r>
+              <w:t>- łatwe w integracji z praktycznie każdą bazą danych – możliwość podmiany na dowolną inną.</w:t>
+            </w:r>
+          </w:p>
+        </w:tc>
+        <w:tc>
+          <w:tcPr>
+            <w:tcW w:w="4454" w:type="dxa"/>
+            <w:shd w:val="clear" w:color="auto" w:fill="FFFFEB"/>
+          </w:tcPr>
+          <w:p>
+            <w:r>
+              <w:rPr>
+                <w:b/>
+              </w:rPr>
+              <w:t>SŁABE STRONY</w:t>
+            </w:r>
+            <w:r>
+              <w:br/>
+              <w:t xml:space="preserve">- </w:t>
+            </w:r>
+            <w:r>
+              <w:t>trudna konfiguracja (duża praca wejścia potrzebna do uruchomienia narzędzia),</w:t>
+            </w:r>
+            <w:r>
+              <w:br/>
+              <w:t xml:space="preserve">- </w:t>
+            </w:r>
+            <w:r>
+              <w:t>potrzebna dosyć zaawansowana wiedza związana z bazami danych.</w:t>
+            </w:r>
+            <w:bookmarkStart w:id="0" w:name="_GoBack"/>
+            <w:bookmarkEnd w:id="0"/>
+          </w:p>
+        </w:tc>
+      </w:tr>
+      <w:tr>
+        <w:tc>
+          <w:tcPr>
+            <w:tcW w:w="723" w:type="dxa"/>
+            <w:shd w:val="clear" w:color="auto" w:fill="D6E3BC" w:themeFill="accent3" w:themeFillTint="66"/>
+            <w:vAlign w:val="center"/>
+          </w:tcPr>
+          <w:p>
+            <w:pPr>
+              <w:jc w:val="center"/>
+              <w:rPr>
+                <w:b/>
+                <w:sz w:val="28"/>
+              </w:rPr>
+            </w:pPr>
+            <w:r>
+              <w:rPr>
+                <w:b/>
+                <w:sz w:val="28"/>
+              </w:rPr>
+              <w:t>ZEW</w:t>
+            </w:r>
+          </w:p>
+        </w:tc>
+        <w:tc>
+          <w:tcPr>
+            <w:tcW w:w="4065" w:type="dxa"/>
+            <w:shd w:val="clear" w:color="auto" w:fill="FFFFEB"/>
+          </w:tcPr>
+          <w:p>
+            <w:r>
+              <w:rPr>
+                <w:b/>
+              </w:rPr>
+              <w:t>SZANSE</w:t>
+            </w:r>
+            <w:r>
+              <w:br/>
+              <w:t xml:space="preserve">- </w:t>
+            </w:r>
+            <w:r>
+              <w:t>stale rozwijany projekt,</w:t>
+            </w:r>
+            <w:r>
+              <w:br/>
+              <w:t>- częste aktualizacje źródeł na stronach,</w:t>
+            </w:r>
+            <w:r>
+              <w:br/>
+              <w:t>- projekt Open Source.</w:t>
+            </w:r>
+            <w:r>
+              <w:br/>
+            </w:r>
+          </w:p>
+        </w:tc>
+        <w:tc>
+          <w:tcPr>
+            <w:tcW w:w="4454" w:type="dxa"/>
+            <w:shd w:val="clear" w:color="auto" w:fill="FFFFEB"/>
+          </w:tcPr>
+          <w:p>
+            <w:r>
+              <w:rPr>
+                <w:b/>
+              </w:rPr>
+              <w:t>ZAGROŻENIA</w:t>
+            </w:r>
+            <w:r>
+              <w:br/>
+              <w:t>- duże straty czasu przy wdrażaniu nowych wersji biblioteki (szczególne, gdy aktualizowane źródła są często),</w:t>
+            </w:r>
+            <w:r>
+              <w:br/>
+              <w:t>- możliwość zablokowania działania systemu przy błędnym wdrażaniu nowej wersji biblioteki.</w:t>
+            </w:r>
+          </w:p>
+        </w:tc>
+      </w:tr>
+    </w:tbl>
+    <w:p/>
+    <w:p>
+      <w:pPr>
+        <w:pStyle w:val="Nagwek1"/>
+      </w:pPr>
+      <w:r>
         <w:t>Architektura logiczna</w:t>
       </w:r>
     </w:p>
@@ -2567,6 +3115,7 @@
         <w:t>Patrz plik Architektura.vsd.</w:t>
       </w:r>
     </w:p>
+    <w:p/>
     <w:sectPr>
       <w:pgSz w:w="11906" w:h="16838"/>
       <w:pgMar w:top="1440" w:right="1440" w:bottom="1440" w:left="1440" w:header="708" w:footer="708" w:gutter="0"/>
@@ -2929,6 +3478,28 @@
       <w:szCs w:val="26"/>
     </w:rPr>
   </w:style>
+  <w:style w:type="paragraph" w:styleId="Nagwek3">
+    <w:name w:val="heading 3"/>
+    <w:basedOn w:val="Normalny"/>
+    <w:next w:val="Normalny"/>
+    <w:link w:val="Nagwek3Znak"/>
+    <w:uiPriority w:val="9"/>
+    <w:unhideWhenUsed/>
+    <w:qFormat/>
+    <w:rsid w:val="00B34C93"/>
+    <w:pPr>
+      <w:keepNext/>
+      <w:keepLines/>
+      <w:spacing w:before="200" w:after="0"/>
+      <w:outlineLvl w:val="2"/>
+    </w:pPr>
+    <w:rPr>
+      <w:rFonts w:asciiTheme="majorHAnsi" w:eastAsiaTheme="majorEastAsia" w:hAnsiTheme="majorHAnsi" w:cstheme="majorBidi"/>
+      <w:b/>
+      <w:bCs/>
+      <w:color w:val="4F81BD" w:themeColor="accent1"/>
+    </w:rPr>
+  </w:style>
   <w:style w:type="character" w:default="1" w:styleId="Domylnaczcionkaakapitu">
     <w:name w:val="Default Paragraph Font"/>
     <w:uiPriority w:val="1"/>
@@ -3129,6 +3700,19 @@
       <w:rFonts w:ascii="Tahoma" w:hAnsi="Tahoma" w:cs="Tahoma"/>
       <w:sz w:val="16"/>
       <w:szCs w:val="16"/>
+    </w:rPr>
+  </w:style>
+  <w:style w:type="character" w:customStyle="1" w:styleId="Nagwek3Znak">
+    <w:name w:val="Nagłówek 3 Znak"/>
+    <w:basedOn w:val="Domylnaczcionkaakapitu"/>
+    <w:link w:val="Nagwek3"/>
+    <w:uiPriority w:val="9"/>
+    <w:rsid w:val="00B34C93"/>
+    <w:rPr>
+      <w:rFonts w:asciiTheme="majorHAnsi" w:eastAsiaTheme="majorEastAsia" w:hAnsiTheme="majorHAnsi" w:cstheme="majorBidi"/>
+      <w:b/>
+      <w:bCs/>
+      <w:color w:val="4F81BD" w:themeColor="accent1"/>
     </w:rPr>
   </w:style>
 </w:styles>

</xml_diff>